<commit_message>
Added adc1115 debug traces
Added adc1115 debug traces of I2C communication failures
</commit_message>
<xml_diff>
--- a/README.docx
+++ b/README.docx
@@ -7,6 +7,533 @@
         <w:t>README doc for Hello-world.</w:t>
       </w:r>
     </w:p>
+    <w:p>
+      <w:r>
+        <w:rPr>
+          <w:noProof/>
+        </w:rPr>
+        <w:drawing>
+          <wp:inline distT="0" distB="0" distL="0" distR="0" wp14:anchorId="56BD26DA" wp14:editId="3188512A">
+            <wp:extent cx="5943600" cy="6003925"/>
+            <wp:effectExtent l="0" t="0" r="0" b="0"/>
+            <wp:docPr id="1" name="Picture 1"/>
+            <wp:cNvGraphicFramePr>
+              <a:graphicFrameLocks xmlns:a="http://schemas.openxmlformats.org/drawingml/2006/main" noChangeAspect="1"/>
+            </wp:cNvGraphicFramePr>
+            <a:graphic xmlns:a="http://schemas.openxmlformats.org/drawingml/2006/main">
+              <a:graphicData uri="http://schemas.openxmlformats.org/drawingml/2006/picture">
+                <pic:pic xmlns:pic="http://schemas.openxmlformats.org/drawingml/2006/picture">
+                  <pic:nvPicPr>
+                    <pic:cNvPr id="1" name=""/>
+                    <pic:cNvPicPr/>
+                  </pic:nvPicPr>
+                  <pic:blipFill>
+                    <a:blip r:embed="rId4"/>
+                    <a:stretch>
+                      <a:fillRect/>
+                    </a:stretch>
+                  </pic:blipFill>
+                  <pic:spPr>
+                    <a:xfrm>
+                      <a:off x="0" y="0"/>
+                      <a:ext cx="5943600" cy="6003925"/>
+                    </a:xfrm>
+                    <a:prstGeom prst="rect">
+                      <a:avLst/>
+                    </a:prstGeom>
+                  </pic:spPr>
+                </pic:pic>
+              </a:graphicData>
+            </a:graphic>
+          </wp:inline>
+        </w:drawing>
+      </w:r>
+    </w:p>
+    <w:p>
+      <w:r>
+        <w:rPr>
+          <w:noProof/>
+        </w:rPr>
+        <w:lastRenderedPageBreak/>
+        <w:drawing>
+          <wp:inline distT="0" distB="0" distL="0" distR="0" wp14:anchorId="559E752C" wp14:editId="3B020CAD">
+            <wp:extent cx="5943600" cy="4480560"/>
+            <wp:effectExtent l="0" t="0" r="0" b="0"/>
+            <wp:docPr id="2" name="Picture 2"/>
+            <wp:cNvGraphicFramePr>
+              <a:graphicFrameLocks xmlns:a="http://schemas.openxmlformats.org/drawingml/2006/main" noChangeAspect="1"/>
+            </wp:cNvGraphicFramePr>
+            <a:graphic xmlns:a="http://schemas.openxmlformats.org/drawingml/2006/main">
+              <a:graphicData uri="http://schemas.openxmlformats.org/drawingml/2006/picture">
+                <pic:pic xmlns:pic="http://schemas.openxmlformats.org/drawingml/2006/picture">
+                  <pic:nvPicPr>
+                    <pic:cNvPr id="1" name=""/>
+                    <pic:cNvPicPr/>
+                  </pic:nvPicPr>
+                  <pic:blipFill>
+                    <a:blip r:embed="rId5"/>
+                    <a:stretch>
+                      <a:fillRect/>
+                    </a:stretch>
+                  </pic:blipFill>
+                  <pic:spPr>
+                    <a:xfrm>
+                      <a:off x="0" y="0"/>
+                      <a:ext cx="5943600" cy="4480560"/>
+                    </a:xfrm>
+                    <a:prstGeom prst="rect">
+                      <a:avLst/>
+                    </a:prstGeom>
+                  </pic:spPr>
+                </pic:pic>
+              </a:graphicData>
+            </a:graphic>
+          </wp:inline>
+        </w:drawing>
+      </w:r>
+    </w:p>
+    <w:p/>
+    <w:p>
+      <w:r>
+        <w:rPr>
+          <w:noProof/>
+        </w:rPr>
+        <w:lastRenderedPageBreak/>
+        <w:drawing>
+          <wp:inline distT="0" distB="0" distL="0" distR="0" wp14:anchorId="58AD0DB5" wp14:editId="01F3AFD3">
+            <wp:extent cx="5943600" cy="5991860"/>
+            <wp:effectExtent l="0" t="0" r="0" b="8890"/>
+            <wp:docPr id="3" name="Picture 3"/>
+            <wp:cNvGraphicFramePr>
+              <a:graphicFrameLocks xmlns:a="http://schemas.openxmlformats.org/drawingml/2006/main" noChangeAspect="1"/>
+            </wp:cNvGraphicFramePr>
+            <a:graphic xmlns:a="http://schemas.openxmlformats.org/drawingml/2006/main">
+              <a:graphicData uri="http://schemas.openxmlformats.org/drawingml/2006/picture">
+                <pic:pic xmlns:pic="http://schemas.openxmlformats.org/drawingml/2006/picture">
+                  <pic:nvPicPr>
+                    <pic:cNvPr id="1" name=""/>
+                    <pic:cNvPicPr/>
+                  </pic:nvPicPr>
+                  <pic:blipFill>
+                    <a:blip r:embed="rId6"/>
+                    <a:stretch>
+                      <a:fillRect/>
+                    </a:stretch>
+                  </pic:blipFill>
+                  <pic:spPr>
+                    <a:xfrm>
+                      <a:off x="0" y="0"/>
+                      <a:ext cx="5943600" cy="5991860"/>
+                    </a:xfrm>
+                    <a:prstGeom prst="rect">
+                      <a:avLst/>
+                    </a:prstGeom>
+                  </pic:spPr>
+                </pic:pic>
+              </a:graphicData>
+            </a:graphic>
+          </wp:inline>
+        </w:drawing>
+      </w:r>
+    </w:p>
+    <w:p/>
+    <w:p>
+      <w:r>
+        <w:rPr>
+          <w:noProof/>
+        </w:rPr>
+        <w:lastRenderedPageBreak/>
+        <w:drawing>
+          <wp:inline distT="0" distB="0" distL="0" distR="0" wp14:anchorId="7CACE7AC" wp14:editId="1040B045">
+            <wp:extent cx="5943600" cy="4336415"/>
+            <wp:effectExtent l="0" t="0" r="0" b="6985"/>
+            <wp:docPr id="4" name="Picture 4"/>
+            <wp:cNvGraphicFramePr>
+              <a:graphicFrameLocks xmlns:a="http://schemas.openxmlformats.org/drawingml/2006/main" noChangeAspect="1"/>
+            </wp:cNvGraphicFramePr>
+            <a:graphic xmlns:a="http://schemas.openxmlformats.org/drawingml/2006/main">
+              <a:graphicData uri="http://schemas.openxmlformats.org/drawingml/2006/picture">
+                <pic:pic xmlns:pic="http://schemas.openxmlformats.org/drawingml/2006/picture">
+                  <pic:nvPicPr>
+                    <pic:cNvPr id="1" name=""/>
+                    <pic:cNvPicPr/>
+                  </pic:nvPicPr>
+                  <pic:blipFill>
+                    <a:blip r:embed="rId7"/>
+                    <a:stretch>
+                      <a:fillRect/>
+                    </a:stretch>
+                  </pic:blipFill>
+                  <pic:spPr>
+                    <a:xfrm>
+                      <a:off x="0" y="0"/>
+                      <a:ext cx="5943600" cy="4336415"/>
+                    </a:xfrm>
+                    <a:prstGeom prst="rect">
+                      <a:avLst/>
+                    </a:prstGeom>
+                  </pic:spPr>
+                </pic:pic>
+              </a:graphicData>
+            </a:graphic>
+          </wp:inline>
+        </w:drawing>
+      </w:r>
+    </w:p>
+    <w:p/>
+    <w:p>
+      <w:r>
+        <w:rPr>
+          <w:noProof/>
+        </w:rPr>
+        <w:lastRenderedPageBreak/>
+        <w:drawing>
+          <wp:inline distT="0" distB="0" distL="0" distR="0" wp14:anchorId="1CB6F826" wp14:editId="325A7C4F">
+            <wp:extent cx="5943600" cy="6459855"/>
+            <wp:effectExtent l="0" t="0" r="0" b="0"/>
+            <wp:docPr id="5" name="Picture 5"/>
+            <wp:cNvGraphicFramePr>
+              <a:graphicFrameLocks xmlns:a="http://schemas.openxmlformats.org/drawingml/2006/main" noChangeAspect="1"/>
+            </wp:cNvGraphicFramePr>
+            <a:graphic xmlns:a="http://schemas.openxmlformats.org/drawingml/2006/main">
+              <a:graphicData uri="http://schemas.openxmlformats.org/drawingml/2006/picture">
+                <pic:pic xmlns:pic="http://schemas.openxmlformats.org/drawingml/2006/picture">
+                  <pic:nvPicPr>
+                    <pic:cNvPr id="1" name=""/>
+                    <pic:cNvPicPr/>
+                  </pic:nvPicPr>
+                  <pic:blipFill>
+                    <a:blip r:embed="rId8"/>
+                    <a:stretch>
+                      <a:fillRect/>
+                    </a:stretch>
+                  </pic:blipFill>
+                  <pic:spPr>
+                    <a:xfrm>
+                      <a:off x="0" y="0"/>
+                      <a:ext cx="5943600" cy="6459855"/>
+                    </a:xfrm>
+                    <a:prstGeom prst="rect">
+                      <a:avLst/>
+                    </a:prstGeom>
+                  </pic:spPr>
+                </pic:pic>
+              </a:graphicData>
+            </a:graphic>
+          </wp:inline>
+        </w:drawing>
+      </w:r>
+    </w:p>
+    <w:p/>
+    <w:p>
+      <w:r>
+        <w:rPr>
+          <w:noProof/>
+        </w:rPr>
+        <w:lastRenderedPageBreak/>
+        <w:drawing>
+          <wp:inline distT="0" distB="0" distL="0" distR="0" wp14:anchorId="545FA682" wp14:editId="7483B1D3">
+            <wp:extent cx="5943600" cy="6421755"/>
+            <wp:effectExtent l="0" t="0" r="0" b="0"/>
+            <wp:docPr id="6" name="Picture 6"/>
+            <wp:cNvGraphicFramePr>
+              <a:graphicFrameLocks xmlns:a="http://schemas.openxmlformats.org/drawingml/2006/main" noChangeAspect="1"/>
+            </wp:cNvGraphicFramePr>
+            <a:graphic xmlns:a="http://schemas.openxmlformats.org/drawingml/2006/main">
+              <a:graphicData uri="http://schemas.openxmlformats.org/drawingml/2006/picture">
+                <pic:pic xmlns:pic="http://schemas.openxmlformats.org/drawingml/2006/picture">
+                  <pic:nvPicPr>
+                    <pic:cNvPr id="1" name=""/>
+                    <pic:cNvPicPr/>
+                  </pic:nvPicPr>
+                  <pic:blipFill>
+                    <a:blip r:embed="rId9"/>
+                    <a:stretch>
+                      <a:fillRect/>
+                    </a:stretch>
+                  </pic:blipFill>
+                  <pic:spPr>
+                    <a:xfrm>
+                      <a:off x="0" y="0"/>
+                      <a:ext cx="5943600" cy="6421755"/>
+                    </a:xfrm>
+                    <a:prstGeom prst="rect">
+                      <a:avLst/>
+                    </a:prstGeom>
+                  </pic:spPr>
+                </pic:pic>
+              </a:graphicData>
+            </a:graphic>
+          </wp:inline>
+        </w:drawing>
+      </w:r>
+    </w:p>
+    <w:p/>
+    <w:p>
+      <w:r>
+        <w:rPr>
+          <w:noProof/>
+        </w:rPr>
+        <w:lastRenderedPageBreak/>
+        <w:drawing>
+          <wp:inline distT="0" distB="0" distL="0" distR="0" wp14:anchorId="7B49DB5E" wp14:editId="5B719EC1">
+            <wp:extent cx="5943600" cy="6549390"/>
+            <wp:effectExtent l="0" t="0" r="0" b="3810"/>
+            <wp:docPr id="7" name="Picture 7"/>
+            <wp:cNvGraphicFramePr>
+              <a:graphicFrameLocks xmlns:a="http://schemas.openxmlformats.org/drawingml/2006/main" noChangeAspect="1"/>
+            </wp:cNvGraphicFramePr>
+            <a:graphic xmlns:a="http://schemas.openxmlformats.org/drawingml/2006/main">
+              <a:graphicData uri="http://schemas.openxmlformats.org/drawingml/2006/picture">
+                <pic:pic xmlns:pic="http://schemas.openxmlformats.org/drawingml/2006/picture">
+                  <pic:nvPicPr>
+                    <pic:cNvPr id="1" name=""/>
+                    <pic:cNvPicPr/>
+                  </pic:nvPicPr>
+                  <pic:blipFill>
+                    <a:blip r:embed="rId10"/>
+                    <a:stretch>
+                      <a:fillRect/>
+                    </a:stretch>
+                  </pic:blipFill>
+                  <pic:spPr>
+                    <a:xfrm>
+                      <a:off x="0" y="0"/>
+                      <a:ext cx="5943600" cy="6549390"/>
+                    </a:xfrm>
+                    <a:prstGeom prst="rect">
+                      <a:avLst/>
+                    </a:prstGeom>
+                  </pic:spPr>
+                </pic:pic>
+              </a:graphicData>
+            </a:graphic>
+          </wp:inline>
+        </w:drawing>
+      </w:r>
+    </w:p>
+    <w:p/>
+    <w:p>
+      <w:r>
+        <w:rPr>
+          <w:noProof/>
+        </w:rPr>
+        <w:lastRenderedPageBreak/>
+        <w:drawing>
+          <wp:inline distT="0" distB="0" distL="0" distR="0" wp14:anchorId="30E44AD3" wp14:editId="41174C08">
+            <wp:extent cx="5943600" cy="4694555"/>
+            <wp:effectExtent l="0" t="0" r="0" b="0"/>
+            <wp:docPr id="8" name="Picture 8"/>
+            <wp:cNvGraphicFramePr>
+              <a:graphicFrameLocks xmlns:a="http://schemas.openxmlformats.org/drawingml/2006/main" noChangeAspect="1"/>
+            </wp:cNvGraphicFramePr>
+            <a:graphic xmlns:a="http://schemas.openxmlformats.org/drawingml/2006/main">
+              <a:graphicData uri="http://schemas.openxmlformats.org/drawingml/2006/picture">
+                <pic:pic xmlns:pic="http://schemas.openxmlformats.org/drawingml/2006/picture">
+                  <pic:nvPicPr>
+                    <pic:cNvPr id="1" name=""/>
+                    <pic:cNvPicPr/>
+                  </pic:nvPicPr>
+                  <pic:blipFill>
+                    <a:blip r:embed="rId11"/>
+                    <a:stretch>
+                      <a:fillRect/>
+                    </a:stretch>
+                  </pic:blipFill>
+                  <pic:spPr>
+                    <a:xfrm>
+                      <a:off x="0" y="0"/>
+                      <a:ext cx="5943600" cy="4694555"/>
+                    </a:xfrm>
+                    <a:prstGeom prst="rect">
+                      <a:avLst/>
+                    </a:prstGeom>
+                  </pic:spPr>
+                </pic:pic>
+              </a:graphicData>
+            </a:graphic>
+          </wp:inline>
+        </w:drawing>
+      </w:r>
+    </w:p>
+    <w:p/>
+    <w:p>
+      <w:r>
+        <w:rPr>
+          <w:noProof/>
+        </w:rPr>
+        <w:lastRenderedPageBreak/>
+        <w:drawing>
+          <wp:inline distT="0" distB="0" distL="0" distR="0" wp14:anchorId="35CC9E68" wp14:editId="05E5CAE9">
+            <wp:extent cx="5943600" cy="6351270"/>
+            <wp:effectExtent l="0" t="0" r="0" b="0"/>
+            <wp:docPr id="9" name="Picture 9"/>
+            <wp:cNvGraphicFramePr>
+              <a:graphicFrameLocks xmlns:a="http://schemas.openxmlformats.org/drawingml/2006/main" noChangeAspect="1"/>
+            </wp:cNvGraphicFramePr>
+            <a:graphic xmlns:a="http://schemas.openxmlformats.org/drawingml/2006/main">
+              <a:graphicData uri="http://schemas.openxmlformats.org/drawingml/2006/picture">
+                <pic:pic xmlns:pic="http://schemas.openxmlformats.org/drawingml/2006/picture">
+                  <pic:nvPicPr>
+                    <pic:cNvPr id="1" name=""/>
+                    <pic:cNvPicPr/>
+                  </pic:nvPicPr>
+                  <pic:blipFill>
+                    <a:blip r:embed="rId12"/>
+                    <a:stretch>
+                      <a:fillRect/>
+                    </a:stretch>
+                  </pic:blipFill>
+                  <pic:spPr>
+                    <a:xfrm>
+                      <a:off x="0" y="0"/>
+                      <a:ext cx="5943600" cy="6351270"/>
+                    </a:xfrm>
+                    <a:prstGeom prst="rect">
+                      <a:avLst/>
+                    </a:prstGeom>
+                  </pic:spPr>
+                </pic:pic>
+              </a:graphicData>
+            </a:graphic>
+          </wp:inline>
+        </w:drawing>
+      </w:r>
+    </w:p>
+    <w:p/>
+    <w:p>
+      <w:r>
+        <w:rPr>
+          <w:noProof/>
+        </w:rPr>
+        <w:lastRenderedPageBreak/>
+        <w:drawing>
+          <wp:inline distT="0" distB="0" distL="0" distR="0" wp14:anchorId="5BA5F8ED" wp14:editId="094B835A">
+            <wp:extent cx="5943600" cy="6708775"/>
+            <wp:effectExtent l="0" t="0" r="0" b="0"/>
+            <wp:docPr id="10" name="Picture 10"/>
+            <wp:cNvGraphicFramePr>
+              <a:graphicFrameLocks xmlns:a="http://schemas.openxmlformats.org/drawingml/2006/main" noChangeAspect="1"/>
+            </wp:cNvGraphicFramePr>
+            <a:graphic xmlns:a="http://schemas.openxmlformats.org/drawingml/2006/main">
+              <a:graphicData uri="http://schemas.openxmlformats.org/drawingml/2006/picture">
+                <pic:pic xmlns:pic="http://schemas.openxmlformats.org/drawingml/2006/picture">
+                  <pic:nvPicPr>
+                    <pic:cNvPr id="1" name=""/>
+                    <pic:cNvPicPr/>
+                  </pic:nvPicPr>
+                  <pic:blipFill>
+                    <a:blip r:embed="rId13"/>
+                    <a:stretch>
+                      <a:fillRect/>
+                    </a:stretch>
+                  </pic:blipFill>
+                  <pic:spPr>
+                    <a:xfrm>
+                      <a:off x="0" y="0"/>
+                      <a:ext cx="5943600" cy="6708775"/>
+                    </a:xfrm>
+                    <a:prstGeom prst="rect">
+                      <a:avLst/>
+                    </a:prstGeom>
+                  </pic:spPr>
+                </pic:pic>
+              </a:graphicData>
+            </a:graphic>
+          </wp:inline>
+        </w:drawing>
+      </w:r>
+    </w:p>
+    <w:p/>
+    <w:p>
+      <w:r>
+        <w:rPr>
+          <w:noProof/>
+        </w:rPr>
+        <w:lastRenderedPageBreak/>
+        <w:drawing>
+          <wp:inline distT="0" distB="0" distL="0" distR="0" wp14:anchorId="30FAD2B6" wp14:editId="217260BE">
+            <wp:extent cx="5943600" cy="6426835"/>
+            <wp:effectExtent l="0" t="0" r="0" b="0"/>
+            <wp:docPr id="11" name="Picture 11"/>
+            <wp:cNvGraphicFramePr>
+              <a:graphicFrameLocks xmlns:a="http://schemas.openxmlformats.org/drawingml/2006/main" noChangeAspect="1"/>
+            </wp:cNvGraphicFramePr>
+            <a:graphic xmlns:a="http://schemas.openxmlformats.org/drawingml/2006/main">
+              <a:graphicData uri="http://schemas.openxmlformats.org/drawingml/2006/picture">
+                <pic:pic xmlns:pic="http://schemas.openxmlformats.org/drawingml/2006/picture">
+                  <pic:nvPicPr>
+                    <pic:cNvPr id="1" name=""/>
+                    <pic:cNvPicPr/>
+                  </pic:nvPicPr>
+                  <pic:blipFill>
+                    <a:blip r:embed="rId14"/>
+                    <a:stretch>
+                      <a:fillRect/>
+                    </a:stretch>
+                  </pic:blipFill>
+                  <pic:spPr>
+                    <a:xfrm>
+                      <a:off x="0" y="0"/>
+                      <a:ext cx="5943600" cy="6426835"/>
+                    </a:xfrm>
+                    <a:prstGeom prst="rect">
+                      <a:avLst/>
+                    </a:prstGeom>
+                  </pic:spPr>
+                </pic:pic>
+              </a:graphicData>
+            </a:graphic>
+          </wp:inline>
+        </w:drawing>
+      </w:r>
+    </w:p>
+    <w:p/>
+    <w:p>
+      <w:r>
+        <w:rPr>
+          <w:noProof/>
+        </w:rPr>
+        <w:lastRenderedPageBreak/>
+        <w:drawing>
+          <wp:inline distT="0" distB="0" distL="0" distR="0" wp14:anchorId="3BF61D95" wp14:editId="6BD9BEAF">
+            <wp:extent cx="5943600" cy="4736465"/>
+            <wp:effectExtent l="0" t="0" r="0" b="6985"/>
+            <wp:docPr id="12" name="Picture 12"/>
+            <wp:cNvGraphicFramePr>
+              <a:graphicFrameLocks xmlns:a="http://schemas.openxmlformats.org/drawingml/2006/main" noChangeAspect="1"/>
+            </wp:cNvGraphicFramePr>
+            <a:graphic xmlns:a="http://schemas.openxmlformats.org/drawingml/2006/main">
+              <a:graphicData uri="http://schemas.openxmlformats.org/drawingml/2006/picture">
+                <pic:pic xmlns:pic="http://schemas.openxmlformats.org/drawingml/2006/picture">
+                  <pic:nvPicPr>
+                    <pic:cNvPr id="1" name=""/>
+                    <pic:cNvPicPr/>
+                  </pic:nvPicPr>
+                  <pic:blipFill>
+                    <a:blip r:embed="rId15"/>
+                    <a:stretch>
+                      <a:fillRect/>
+                    </a:stretch>
+                  </pic:blipFill>
+                  <pic:spPr>
+                    <a:xfrm>
+                      <a:off x="0" y="0"/>
+                      <a:ext cx="5943600" cy="4736465"/>
+                    </a:xfrm>
+                    <a:prstGeom prst="rect">
+                      <a:avLst/>
+                    </a:prstGeom>
+                  </pic:spPr>
+                </pic:pic>
+              </a:graphicData>
+            </a:graphic>
+          </wp:inline>
+        </w:drawing>
+      </w:r>
+    </w:p>
+    <w:p/>
+    <w:p/>
     <w:p>
       <w:bookmarkStart w:id="0" w:name="_GoBack"/>
       <w:bookmarkEnd w:id="0"/>

</xml_diff>